<commit_message>
Added code to syncronize digital segments
</commit_message>
<xml_diff>
--- a/SYNC Protocol.docx
+++ b/SYNC Protocol.docx
@@ -14,8 +14,6 @@
       <w:pPr>
         <w:spacing w:after="0"/>
       </w:pPr>
-      <w:bookmarkStart w:id="0" w:name="_GoBack"/>
-      <w:bookmarkEnd w:id="0"/>
     </w:p>
     <w:p>
       <w:pPr>
@@ -49,7 +47,7 @@
         <w:t>ment</w:t>
       </w:r>
       <w:r>
-        <w:t>.</w:t>
+        <w:t>:</w:t>
       </w:r>
     </w:p>
     <w:p>
@@ -394,7 +392,7 @@
           </mc:Choice>
           <mc:Fallback>
             <w:pict>
-              <v:group w14:anchorId="7BF35E69" id="Canvas 1" o:spid="_x0000_s1026" editas="canvas" style="width:200.4pt;height:159pt;mso-position-horizontal-relative:char;mso-position-vertical-relative:line" coordsize="25450,20193" o:gfxdata="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">
+              <v:group w14:anchorId="1AEA41B2" id="Canvas 1" o:spid="_x0000_s1026" editas="canvas" style="width:200.4pt;height:159pt;mso-position-horizontal-relative:char;mso-position-vertical-relative:line" coordsize="25450,20193" o:gfxdata="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">
                 <v:shapetype id="_x0000_t75" coordsize="21600,21600" o:spt="75" o:preferrelative="t" path="m@4@5l@4@11@9@11@9@5xe" filled="f" stroked="f">
                   <v:stroke joinstyle="miter"/>
                   <v:formulas>
@@ -2228,6 +2226,13 @@
       <w:pPr>
         <w:spacing w:after="0"/>
       </w:pPr>
+    </w:p>
+    <w:p>
+      <w:pPr>
+        <w:spacing w:after="0"/>
+      </w:pPr>
+      <w:bookmarkStart w:id="0" w:name="_GoBack"/>
+      <w:bookmarkEnd w:id="0"/>
     </w:p>
     <w:sectPr>
       <w:pgSz w:w="12240" w:h="15840"/>
@@ -3199,7 +3204,7 @@
 </file>
 
 <file path=customXml/itemProps1.xml><?xml version="1.0" encoding="utf-8"?>
-<ds:datastoreItem xmlns:ds="http://schemas.openxmlformats.org/officeDocument/2006/customXml" ds:itemID="{8FDA35B0-3251-4EA6-85DF-786347B67895}">
+<ds:datastoreItem xmlns:ds="http://schemas.openxmlformats.org/officeDocument/2006/customXml" ds:itemID="{C85D1AAF-4487-4D51-ACEB-6B9EA88E1D76}">
   <ds:schemaRefs>
     <ds:schemaRef ds:uri="http://schemas.openxmlformats.org/officeDocument/2006/bibliography"/>
   </ds:schemaRefs>

</xml_diff>